<commit_message>
Full support for all rmarkdown outputs
</commit_message>
<xml_diff>
--- a/manuscript/pandoc/templates/ath-manuscript.docx
+++ b/manuscript/pandoc/templates/ath-manuscript.docx
@@ -187,6 +187,7 @@
         <w:pStyle w:val="TableCaption"/>
       </w:pPr>
       <w:r>
+        <w:lastRenderedPageBreak/>
         <w:t xml:space="preserve"> Table caption. </w:t>
       </w:r>
     </w:p>
@@ -214,11 +215,7 @@
               <w:pStyle w:val="Compact"/>
             </w:pPr>
             <w:r>
-              <w:t xml:space="preserve"> </w:t>
-            </w:r>
-            <w:r>
-              <w:lastRenderedPageBreak/>
-              <w:t xml:space="preserve">Table </w:t>
+              <w:t xml:space="preserve"> Table </w:t>
             </w:r>
           </w:p>
         </w:tc>
@@ -235,12 +232,7 @@
               <w:pStyle w:val="Compact"/>
             </w:pPr>
             <w:r>
-              <w:lastRenderedPageBreak/>
-              <w:t xml:space="preserve"> </w:t>
-            </w:r>
-            <w:r>
-              <w:lastRenderedPageBreak/>
-              <w:t xml:space="preserve">Table </w:t>
+              <w:t xml:space="preserve"> Table </w:t>
             </w:r>
           </w:p>
         </w:tc>
@@ -255,7 +247,6 @@
               <w:pStyle w:val="Compact"/>
             </w:pPr>
             <w:r>
-              <w:lastRenderedPageBreak/>
               <w:t xml:space="preserve"> 1 </w:t>
             </w:r>
           </w:p>
@@ -609,7 +600,7 @@
   <w:abstractNum w:abstractNumId="0" w15:restartNumberingAfterBreak="0">
     <w:nsid w:val="FFFFFF7C"/>
     <w:multiLevelType w:val="singleLevel"/>
-    <w:tmpl w:val="A962BA98"/>
+    <w:tmpl w:val="BF7EE600"/>
     <w:lvl w:ilvl="0">
       <w:start w:val="1"/>
       <w:numFmt w:val="decimal"/>
@@ -626,7 +617,7 @@
   <w:abstractNum w:abstractNumId="1" w15:restartNumberingAfterBreak="0">
     <w:nsid w:val="FFFFFF7D"/>
     <w:multiLevelType w:val="singleLevel"/>
-    <w:tmpl w:val="C8A27AC4"/>
+    <w:tmpl w:val="41888678"/>
     <w:lvl w:ilvl="0">
       <w:start w:val="1"/>
       <w:numFmt w:val="decimal"/>
@@ -643,7 +634,7 @@
   <w:abstractNum w:abstractNumId="2" w15:restartNumberingAfterBreak="0">
     <w:nsid w:val="FFFFFF7E"/>
     <w:multiLevelType w:val="singleLevel"/>
-    <w:tmpl w:val="2CCAC1AE"/>
+    <w:tmpl w:val="390865D6"/>
     <w:lvl w:ilvl="0">
       <w:start w:val="1"/>
       <w:numFmt w:val="decimal"/>
@@ -660,7 +651,7 @@
   <w:abstractNum w:abstractNumId="3" w15:restartNumberingAfterBreak="0">
     <w:nsid w:val="FFFFFF7F"/>
     <w:multiLevelType w:val="singleLevel"/>
-    <w:tmpl w:val="A4F02EBA"/>
+    <w:tmpl w:val="281283C8"/>
     <w:lvl w:ilvl="0">
       <w:start w:val="1"/>
       <w:numFmt w:val="decimal"/>
@@ -677,7 +668,7 @@
   <w:abstractNum w:abstractNumId="4" w15:restartNumberingAfterBreak="0">
     <w:nsid w:val="FFFFFF80"/>
     <w:multiLevelType w:val="singleLevel"/>
-    <w:tmpl w:val="CA20BA38"/>
+    <w:tmpl w:val="C17654BA"/>
     <w:lvl w:ilvl="0">
       <w:start w:val="1"/>
       <w:numFmt w:val="bullet"/>
@@ -697,7 +688,7 @@
   <w:abstractNum w:abstractNumId="5" w15:restartNumberingAfterBreak="0">
     <w:nsid w:val="FFFFFF81"/>
     <w:multiLevelType w:val="singleLevel"/>
-    <w:tmpl w:val="76702F94"/>
+    <w:tmpl w:val="E24AE47A"/>
     <w:lvl w:ilvl="0">
       <w:start w:val="1"/>
       <w:numFmt w:val="bullet"/>
@@ -717,7 +708,7 @@
   <w:abstractNum w:abstractNumId="6" w15:restartNumberingAfterBreak="0">
     <w:nsid w:val="FFFFFF82"/>
     <w:multiLevelType w:val="singleLevel"/>
-    <w:tmpl w:val="A4CCD596"/>
+    <w:tmpl w:val="987C62F6"/>
     <w:lvl w:ilvl="0">
       <w:start w:val="1"/>
       <w:numFmt w:val="bullet"/>
@@ -737,7 +728,7 @@
   <w:abstractNum w:abstractNumId="7" w15:restartNumberingAfterBreak="0">
     <w:nsid w:val="FFFFFF83"/>
     <w:multiLevelType w:val="singleLevel"/>
-    <w:tmpl w:val="71F2ADEA"/>
+    <w:tmpl w:val="E59ADA70"/>
     <w:lvl w:ilvl="0">
       <w:start w:val="1"/>
       <w:numFmt w:val="bullet"/>
@@ -757,7 +748,7 @@
   <w:abstractNum w:abstractNumId="8" w15:restartNumberingAfterBreak="0">
     <w:nsid w:val="FFFFFF88"/>
     <w:multiLevelType w:val="singleLevel"/>
-    <w:tmpl w:val="DAD2428E"/>
+    <w:tmpl w:val="F8D0C85A"/>
     <w:lvl w:ilvl="0">
       <w:start w:val="1"/>
       <w:numFmt w:val="decimal"/>
@@ -774,7 +765,7 @@
   <w:abstractNum w:abstractNumId="9" w15:restartNumberingAfterBreak="0">
     <w:nsid w:val="FFFFFF89"/>
     <w:multiLevelType w:val="singleLevel"/>
-    <w:tmpl w:val="82E653D0"/>
+    <w:tmpl w:val="95B6F880"/>
     <w:lvl w:ilvl="0">
       <w:start w:val="1"/>
       <w:numFmt w:val="bullet"/>
@@ -1681,13 +1672,25 @@
   <w:style w:type="paragraph" w:customStyle="1" w:styleId="TableCaption">
     <w:name w:val="Table Caption"/>
     <w:basedOn w:val="Caption"/>
+    <w:rsid w:val="008A3D49"/>
     <w:pPr>
       <w:keepNext/>
-    </w:pPr>
+      <w:spacing w:before="480" w:after="0"/>
+    </w:pPr>
+    <w:rPr>
+      <w:i w:val="0"/>
+    </w:rPr>
   </w:style>
   <w:style w:type="paragraph" w:customStyle="1" w:styleId="ImageCaption">
     <w:name w:val="Image Caption"/>
     <w:basedOn w:val="Caption"/>
+    <w:rsid w:val="008A3D49"/>
+    <w:pPr>
+      <w:spacing w:after="480"/>
+    </w:pPr>
+    <w:rPr>
+      <w:i w:val="0"/>
+    </w:rPr>
   </w:style>
   <w:style w:type="paragraph" w:customStyle="1" w:styleId="Figure">
     <w:name w:val="Figure"/>
@@ -1733,9 +1736,10 @@
   <w:style w:type="character" w:styleId="FootnoteReference">
     <w:name w:val="footnote reference"/>
     <w:basedOn w:val="CaptionChar"/>
+    <w:rsid w:val="00E1042A"/>
     <w:rPr>
       <w:rFonts w:ascii="Times New Roman" w:hAnsi="Times New Roman"/>
-      <w:i/>
+      <w:i w:val="0"/>
       <w:vertAlign w:val="superscript"/>
     </w:rPr>
   </w:style>
@@ -1755,15 +1759,13 @@
     <w:uiPriority w:val="39"/>
     <w:unhideWhenUsed/>
     <w:qFormat/>
-    <w:pPr>
-      <w:spacing w:before="240" w:line="259" w:lineRule="auto"/>
+    <w:rsid w:val="00E1042A"/>
+    <w:pPr>
       <w:outlineLvl w:val="9"/>
     </w:pPr>
     <w:rPr>
-      <w:rFonts w:asciiTheme="majorHAnsi" w:hAnsiTheme="majorHAnsi"/>
-      <w:b w:val="0"/>
       <w:bCs w:val="0"/>
-      <w:color w:val="365F91" w:themeColor="accent1" w:themeShade="BF"/>
+      <w:color w:val="auto"/>
     </w:rPr>
   </w:style>
   <w:style w:type="character" w:customStyle="1" w:styleId="BodyTextChar">

</xml_diff>